<commit_message>
Template and link Fixes
</commit_message>
<xml_diff>
--- a/parkstay/templates/doc/booking_confirmation_template.docx
+++ b/parkstay/templates/doc/booking_confirmation_template.docx
@@ -1,6 +1,6 @@
 
 <file path=word/document.xml><?xml version="1.0" encoding="utf-8"?>
-<w:document xmlns:wpc="http://schemas.microsoft.com/office/word/2010/wordprocessingCanvas" xmlns:cx="http://schemas.microsoft.com/office/drawing/2014/chartex" xmlns:cx1="http://schemas.microsoft.com/office/drawing/2015/9/8/chartex" xmlns:cx2="http://schemas.microsoft.com/office/drawing/2015/10/21/chartex" xmlns:cx3="http://schemas.microsoft.com/office/drawing/2016/5/9/chartex" xmlns:cx4="http://schemas.microsoft.com/office/drawing/2016/5/10/chartex" xmlns:cx5="http://schemas.microsoft.com/office/drawing/2016/5/11/chartex" xmlns:cx6="http://schemas.microsoft.com/office/drawing/2016/5/12/chartex" xmlns:cx7="http://schemas.microsoft.com/office/drawing/2016/5/13/chartex" xmlns:cx8="http://schemas.microsoft.com/office/drawing/2016/5/14/chartex" xmlns:mc="http://schemas.openxmlformats.org/markup-compatibility/2006" xmlns:aink="http://schemas.microsoft.com/office/drawing/2016/ink" xmlns:am3d="http://schemas.microsoft.com/office/drawing/2017/model3d" xmlns:o="urn:schemas-microsoft-com:office:office" xmlns:r="http://schemas.openxmlformats.org/officeDocument/2006/relationships" xmlns:m="http://schemas.openxmlformats.org/officeDocument/2006/math" xmlns:v="urn:schemas-microsoft-com:vml" xmlns:wp14="http://schemas.microsoft.com/office/word/2010/wordprocessingDrawing" xmlns:wp="http://schemas.openxmlformats.org/drawingml/2006/wordprocessingDrawing" xmlns:w10="urn:schemas-microsoft-com:office:word" xmlns:w="http://schemas.openxmlformats.org/wordprocessingml/2006/main" xmlns:w14="http://schemas.microsoft.com/office/word/2010/wordml" xmlns:w15="http://schemas.microsoft.com/office/word/2012/wordml" xmlns:w16cex="http://schemas.microsoft.com/office/word/2018/wordml/cex" xmlns:w16cid="http://schemas.microsoft.com/office/word/2016/wordml/cid" xmlns:w16="http://schemas.microsoft.com/office/word/2018/wordml" xmlns:w16se="http://schemas.microsoft.com/office/word/2015/wordml/symex" xmlns:wpg="http://schemas.microsoft.com/office/word/2010/wordprocessingGroup" xmlns:wpi="http://schemas.microsoft.com/office/word/2010/wordprocessingInk" xmlns:wne="http://schemas.microsoft.com/office/word/2006/wordml" xmlns:wps="http://schemas.microsoft.com/office/word/2010/wordprocessingShape" mc:Ignorable="w14 w15 w16se w16cid w16 w16cex wp14">
+<w:document xmlns:wpc="http://schemas.microsoft.com/office/word/2010/wordprocessingCanvas" xmlns:cx="http://schemas.microsoft.com/office/drawing/2014/chartex" xmlns:cx1="http://schemas.microsoft.com/office/drawing/2015/9/8/chartex" xmlns:cx2="http://schemas.microsoft.com/office/drawing/2015/10/21/chartex" xmlns:cx3="http://schemas.microsoft.com/office/drawing/2016/5/9/chartex" xmlns:cx4="http://schemas.microsoft.com/office/drawing/2016/5/10/chartex" xmlns:cx5="http://schemas.microsoft.com/office/drawing/2016/5/11/chartex" xmlns:cx6="http://schemas.microsoft.com/office/drawing/2016/5/12/chartex" xmlns:cx7="http://schemas.microsoft.com/office/drawing/2016/5/13/chartex" xmlns:cx8="http://schemas.microsoft.com/office/drawing/2016/5/14/chartex" xmlns:mc="http://schemas.openxmlformats.org/markup-compatibility/2006" xmlns:aink="http://schemas.microsoft.com/office/drawing/2016/ink" xmlns:am3d="http://schemas.microsoft.com/office/drawing/2017/model3d" xmlns:o="urn:schemas-microsoft-com:office:office" xmlns:r="http://schemas.openxmlformats.org/officeDocument/2006/relationships" xmlns:m="http://schemas.openxmlformats.org/officeDocument/2006/math" xmlns:v="urn:schemas-microsoft-com:vml" xmlns:wp14="http://schemas.microsoft.com/office/word/2010/wordprocessingDrawing" xmlns:wp="http://schemas.openxmlformats.org/drawingml/2006/wordprocessingDrawing" xmlns:w10="urn:schemas-microsoft-com:office:word" xmlns:w="http://schemas.openxmlformats.org/wordprocessingml/2006/main" xmlns:w14="http://schemas.microsoft.com/office/word/2010/wordml" xmlns:w15="http://schemas.microsoft.com/office/word/2012/wordml" xmlns:w16cex="http://schemas.microsoft.com/office/word/2018/wordml/cex" xmlns:w16cid="http://schemas.microsoft.com/office/word/2016/wordml/cid" xmlns:w16="http://schemas.microsoft.com/office/word/2018/wordml" xmlns:w16se="http://schemas.microsoft.com/office/word/2015/wordml/symex" xmlns:wpg="http://schemas.microsoft.com/office/word/2010/wordprocessingGroup" xmlns:wpi="http://schemas.microsoft.com/office/word/2010/wordprocessingInk" xmlns:wne="http://schemas.microsoft.com/office/word/2006/wordml" xmlns:wps="http://schemas.microsoft.com/office/word/2010/wordprocessingShape" xmlns:a="http://schemas.openxmlformats.org/drawingml/2006/main" xmlns:pic="http://schemas.openxmlformats.org/drawingml/2006/picture" mc:Ignorable="w14 w15 w16se w16cid w16 w16cex wp14">
   <w:body>
     <w:p>
       <w:pPr>
@@ -631,7 +631,7 @@
     <w:p>
       <w:pPr>
         <w:rPr>
-          <w:rFonts w:eastAsia="Times New Roman" w:cstheme="minorHAnsi"/>
+          <w:rFonts w:eastAsia="Times New Roman" w:cs="Calibri" w:cstheme="minorAscii"/>
           <w:color w:val="000000"/>
           <w:sz w:val="21"/>
           <w:szCs w:val="21"/>
@@ -640,19 +640,19 @@
       </w:pPr>
       <w:r>
         <w:rPr>
-          <w:rFonts w:eastAsia="Times New Roman" w:cstheme="minorHAnsi"/>
-          <w:color w:val="000000"/>
+          <w:rFonts w:eastAsia="Times New Roman" w:cs="Calibri" w:cstheme="minorAscii"/>
+          <w:color w:val="000000" w:themeColor="text1" w:themeTint="FF" w:themeShade="FF"/>
           <w:sz w:val="21"/>
           <w:szCs w:val="21"/>
           <w:lang w:val="en-AU" w:eastAsia="en-GB"/>
         </w:rPr>
         <w:t xml:space="preserve">This booking does not provide any exemption from Western Australia’s </w:t>
       </w:r>
-      <w:hyperlink r:id="rId7" w:history="1">
+      <w:hyperlink r:id="Rb31c3d5b2a8e468e">
         <w:r>
           <w:rPr>
             <w:rStyle w:val="Hyperlink"/>
-            <w:rFonts w:eastAsia="Times New Roman" w:cstheme="minorHAnsi"/>
+            <w:rFonts w:eastAsia="Times New Roman" w:cs="Calibri" w:cstheme="minorAscii"/>
             <w:sz w:val="21"/>
             <w:szCs w:val="21"/>
             <w:lang w:val="en-AU" w:eastAsia="en-GB"/>
@@ -662,18 +662,19 @@
       </w:hyperlink>
       <w:r>
         <w:rPr>
-          <w:rFonts w:eastAsia="Times New Roman" w:cstheme="minorHAnsi"/>
-          <w:color w:val="000000"/>
+          <w:rFonts w:eastAsia="Times New Roman" w:cs="Calibri" w:cstheme="minorAscii"/>
+          <w:color w:val="000000" w:themeColor="text1" w:themeTint="FF" w:themeShade="FF"/>
           <w:sz w:val="21"/>
           <w:szCs w:val="21"/>
           <w:lang w:val="en-AU" w:eastAsia="en-GB"/>
         </w:rPr>
         <w:t xml:space="preserve"> or </w:t>
       </w:r>
-      <w:hyperlink r:id="rId8" w:tgtFrame="_blank" w:history="1">
+      <w:hyperlink r:id="R73598ed830e24898">
         <w:r>
           <w:rPr>
-            <w:rFonts w:eastAsia="Times New Roman" w:cstheme="minorHAnsi"/>
+            <w:rStyle w:val="Hyperlink"/>
+            <w:rFonts w:eastAsia="Times New Roman" w:cs="Calibri" w:cstheme="minorAscii"/>
             <w:color w:val="0000FF"/>
             <w:sz w:val="21"/>
             <w:szCs w:val="21"/>
@@ -685,8 +686,8 @@
       </w:hyperlink>
       <w:r>
         <w:rPr>
-          <w:rFonts w:eastAsia="Times New Roman" w:cstheme="minorHAnsi"/>
-          <w:color w:val="000000"/>
+          <w:rFonts w:eastAsia="Times New Roman" w:cs="Calibri" w:cstheme="minorAscii"/>
+          <w:color w:val="000000" w:themeColor="text1" w:themeTint="FF" w:themeShade="FF"/>
           <w:sz w:val="21"/>
           <w:szCs w:val="21"/>
           <w:lang w:val="en-AU" w:eastAsia="en-GB"/>
@@ -822,12 +823,12 @@
         <w:tblStyle w:val="TableGrid"/>
         <w:tblW w:w="5000" w:type="pct"/>
         <w:tblBorders>
-          <w:top w:val="none" w:sz="0" w:space="0" w:color="auto"/>
-          <w:left w:val="none" w:sz="0" w:space="0" w:color="auto"/>
-          <w:bottom w:val="none" w:sz="0" w:space="0" w:color="auto"/>
-          <w:right w:val="none" w:sz="0" w:space="0" w:color="auto"/>
-          <w:insideH w:val="none" w:sz="0" w:space="0" w:color="auto"/>
-          <w:insideV w:val="none" w:sz="0" w:space="0" w:color="auto"/>
+          <w:top w:val="none" w:color="auto" w:sz="0" w:space="0"/>
+          <w:left w:val="none" w:color="auto" w:sz="0" w:space="0"/>
+          <w:bottom w:val="none" w:color="auto" w:sz="0" w:space="0"/>
+          <w:right w:val="none" w:color="auto" w:sz="0" w:space="0"/>
+          <w:insideH w:val="none" w:color="auto" w:sz="0" w:space="0"/>
+          <w:insideV w:val="none" w:color="auto" w:sz="0" w:space="0"/>
         </w:tblBorders>
         <w:tblCellMar>
           <w:top w:w="284" w:type="dxa"/>
@@ -862,7 +863,6 @@
           </w:p>
         </w:tc>
       </w:tr>
-      <w:commentRangeEnd w:id="0"/>
       <w:tr>
         <w:tc>
           <w:tcPr>
@@ -877,6 +877,7 @@
                 <w:szCs w:val="21"/>
               </w:rPr>
             </w:pPr>
+            <w:commentRangeEnd w:id="0"/>
             <w:r>
               <w:rPr>
                 <w:sz w:val="21"/>
@@ -1376,7 +1377,7 @@
       </w:pPr>
     </w:p>
     <w:sectPr>
-      <w:pgSz w:w="11900" w:h="16840"/>
+      <w:pgSz w:w="11900" w:h="16840" w:orient="portrait"/>
       <w:pgMar w:top="720" w:right="720" w:bottom="720" w:left="720" w:header="708" w:footer="708" w:gutter="0"/>
       <w:cols w:space="708"/>
       <w:docGrid w:linePitch="360"/>
@@ -1387,7 +1388,7 @@
 
 <file path=word/comments.xml><?xml version="1.0" encoding="utf-8"?>
 <w:comments xmlns:wpc="http://schemas.microsoft.com/office/word/2010/wordprocessingCanvas" xmlns:cx="http://schemas.microsoft.com/office/drawing/2014/chartex" xmlns:cx1="http://schemas.microsoft.com/office/drawing/2015/9/8/chartex" xmlns:cx2="http://schemas.microsoft.com/office/drawing/2015/10/21/chartex" xmlns:cx3="http://schemas.microsoft.com/office/drawing/2016/5/9/chartex" xmlns:cx4="http://schemas.microsoft.com/office/drawing/2016/5/10/chartex" xmlns:cx5="http://schemas.microsoft.com/office/drawing/2016/5/11/chartex" xmlns:cx6="http://schemas.microsoft.com/office/drawing/2016/5/12/chartex" xmlns:cx7="http://schemas.microsoft.com/office/drawing/2016/5/13/chartex" xmlns:cx8="http://schemas.microsoft.com/office/drawing/2016/5/14/chartex" xmlns:mc="http://schemas.openxmlformats.org/markup-compatibility/2006" xmlns:aink="http://schemas.microsoft.com/office/drawing/2016/ink" xmlns:am3d="http://schemas.microsoft.com/office/drawing/2017/model3d" xmlns:o="urn:schemas-microsoft-com:office:office" xmlns:r="http://schemas.openxmlformats.org/officeDocument/2006/relationships" xmlns:m="http://schemas.openxmlformats.org/officeDocument/2006/math" xmlns:v="urn:schemas-microsoft-com:vml" xmlns:wp14="http://schemas.microsoft.com/office/word/2010/wordprocessingDrawing" xmlns:wp="http://schemas.openxmlformats.org/drawingml/2006/wordprocessingDrawing" xmlns:w10="urn:schemas-microsoft-com:office:word" xmlns:w="http://schemas.openxmlformats.org/wordprocessingml/2006/main" xmlns:w14="http://schemas.microsoft.com/office/word/2010/wordml" xmlns:w15="http://schemas.microsoft.com/office/word/2012/wordml" xmlns:w16cex="http://schemas.microsoft.com/office/word/2018/wordml/cex" xmlns:w16cid="http://schemas.microsoft.com/office/word/2016/wordml/cid" xmlns:w16="http://schemas.microsoft.com/office/word/2018/wordml" xmlns:w16se="http://schemas.microsoft.com/office/word/2015/wordml/symex" xmlns:wpg="http://schemas.microsoft.com/office/word/2010/wordprocessingGroup" xmlns:wpi="http://schemas.microsoft.com/office/word/2010/wordprocessingInk" xmlns:wne="http://schemas.microsoft.com/office/word/2006/wordml" xmlns:wps="http://schemas.microsoft.com/office/word/2010/wordprocessingShape" mc:Ignorable="w14 w15 w16se w16cid w16 w16cex wp14">
-  <w:comment w:id="0" w:author="Andrew Kemp" w:date="2020-05-04T09:35:00Z" w:initials="AK">
+  <w:comment w:initials="AK" w:author="Andrew Kemp" w:date="2020-05-04T09:35:00Z" w:id="0">
     <w:p>
       <w:pPr>
         <w:pStyle w:val="CommentText"/>
@@ -1448,7 +1449,7 @@
         <w:ind w:left="720" w:hanging="360"/>
       </w:pPr>
       <w:rPr>
-        <w:rFonts w:ascii="Symbol" w:hAnsi="Symbol" w:hint="default"/>
+        <w:rFonts w:hint="default" w:ascii="Symbol" w:hAnsi="Symbol"/>
         <w:sz w:val="20"/>
       </w:rPr>
     </w:lvl>
@@ -1464,7 +1465,7 @@
         <w:ind w:left="1440" w:hanging="360"/>
       </w:pPr>
       <w:rPr>
-        <w:rFonts w:ascii="Courier New" w:hAnsi="Courier New" w:hint="default"/>
+        <w:rFonts w:hint="default" w:ascii="Courier New" w:hAnsi="Courier New"/>
         <w:sz w:val="20"/>
       </w:rPr>
     </w:lvl>
@@ -1480,7 +1481,7 @@
         <w:ind w:left="2160" w:hanging="360"/>
       </w:pPr>
       <w:rPr>
-        <w:rFonts w:ascii="Wingdings" w:hAnsi="Wingdings" w:hint="default"/>
+        <w:rFonts w:hint="default" w:ascii="Wingdings" w:hAnsi="Wingdings"/>
         <w:sz w:val="20"/>
       </w:rPr>
     </w:lvl>
@@ -1496,7 +1497,7 @@
         <w:ind w:left="2880" w:hanging="360"/>
       </w:pPr>
       <w:rPr>
-        <w:rFonts w:ascii="Wingdings" w:hAnsi="Wingdings" w:hint="default"/>
+        <w:rFonts w:hint="default" w:ascii="Wingdings" w:hAnsi="Wingdings"/>
         <w:sz w:val="20"/>
       </w:rPr>
     </w:lvl>
@@ -1512,7 +1513,7 @@
         <w:ind w:left="3600" w:hanging="360"/>
       </w:pPr>
       <w:rPr>
-        <w:rFonts w:ascii="Wingdings" w:hAnsi="Wingdings" w:hint="default"/>
+        <w:rFonts w:hint="default" w:ascii="Wingdings" w:hAnsi="Wingdings"/>
         <w:sz w:val="20"/>
       </w:rPr>
     </w:lvl>
@@ -1528,7 +1529,7 @@
         <w:ind w:left="4320" w:hanging="360"/>
       </w:pPr>
       <w:rPr>
-        <w:rFonts w:ascii="Wingdings" w:hAnsi="Wingdings" w:hint="default"/>
+        <w:rFonts w:hint="default" w:ascii="Wingdings" w:hAnsi="Wingdings"/>
         <w:sz w:val="20"/>
       </w:rPr>
     </w:lvl>
@@ -1544,7 +1545,7 @@
         <w:ind w:left="5040" w:hanging="360"/>
       </w:pPr>
       <w:rPr>
-        <w:rFonts w:ascii="Wingdings" w:hAnsi="Wingdings" w:hint="default"/>
+        <w:rFonts w:hint="default" w:ascii="Wingdings" w:hAnsi="Wingdings"/>
         <w:sz w:val="20"/>
       </w:rPr>
     </w:lvl>
@@ -1560,7 +1561,7 @@
         <w:ind w:left="5760" w:hanging="360"/>
       </w:pPr>
       <w:rPr>
-        <w:rFonts w:ascii="Wingdings" w:hAnsi="Wingdings" w:hint="default"/>
+        <w:rFonts w:hint="default" w:ascii="Wingdings" w:hAnsi="Wingdings"/>
         <w:sz w:val="20"/>
       </w:rPr>
     </w:lvl>
@@ -1576,7 +1577,7 @@
         <w:ind w:left="6480" w:hanging="360"/>
       </w:pPr>
       <w:rPr>
-        <w:rFonts w:ascii="Wingdings" w:hAnsi="Wingdings" w:hint="default"/>
+        <w:rFonts w:hint="default" w:ascii="Wingdings" w:hAnsi="Wingdings"/>
         <w:sz w:val="20"/>
       </w:rPr>
     </w:lvl>
@@ -1594,7 +1595,7 @@
         <w:ind w:left="720" w:hanging="360"/>
       </w:pPr>
       <w:rPr>
-        <w:rFonts w:ascii="Symbol" w:hAnsi="Symbol" w:hint="default"/>
+        <w:rFonts w:hint="default" w:ascii="Symbol" w:hAnsi="Symbol"/>
       </w:rPr>
     </w:lvl>
     <w:lvl w:ilvl="1" w:tplc="08090003" w:tentative="1">
@@ -1606,7 +1607,7 @@
         <w:ind w:left="1440" w:hanging="360"/>
       </w:pPr>
       <w:rPr>
-        <w:rFonts w:ascii="Courier New" w:hAnsi="Courier New" w:cs="Courier New" w:hint="default"/>
+        <w:rFonts w:hint="default" w:ascii="Courier New" w:hAnsi="Courier New" w:cs="Courier New"/>
       </w:rPr>
     </w:lvl>
     <w:lvl w:ilvl="2" w:tplc="08090005" w:tentative="1">
@@ -1618,7 +1619,7 @@
         <w:ind w:left="2160" w:hanging="360"/>
       </w:pPr>
       <w:rPr>
-        <w:rFonts w:ascii="Wingdings" w:hAnsi="Wingdings" w:hint="default"/>
+        <w:rFonts w:hint="default" w:ascii="Wingdings" w:hAnsi="Wingdings"/>
       </w:rPr>
     </w:lvl>
     <w:lvl w:ilvl="3" w:tplc="08090001" w:tentative="1">
@@ -1630,7 +1631,7 @@
         <w:ind w:left="2880" w:hanging="360"/>
       </w:pPr>
       <w:rPr>
-        <w:rFonts w:ascii="Symbol" w:hAnsi="Symbol" w:hint="default"/>
+        <w:rFonts w:hint="default" w:ascii="Symbol" w:hAnsi="Symbol"/>
       </w:rPr>
     </w:lvl>
     <w:lvl w:ilvl="4" w:tplc="08090003" w:tentative="1">
@@ -1642,7 +1643,7 @@
         <w:ind w:left="3600" w:hanging="360"/>
       </w:pPr>
       <w:rPr>
-        <w:rFonts w:ascii="Courier New" w:hAnsi="Courier New" w:cs="Courier New" w:hint="default"/>
+        <w:rFonts w:hint="default" w:ascii="Courier New" w:hAnsi="Courier New" w:cs="Courier New"/>
       </w:rPr>
     </w:lvl>
     <w:lvl w:ilvl="5" w:tplc="08090005" w:tentative="1">
@@ -1654,7 +1655,7 @@
         <w:ind w:left="4320" w:hanging="360"/>
       </w:pPr>
       <w:rPr>
-        <w:rFonts w:ascii="Wingdings" w:hAnsi="Wingdings" w:hint="default"/>
+        <w:rFonts w:hint="default" w:ascii="Wingdings" w:hAnsi="Wingdings"/>
       </w:rPr>
     </w:lvl>
     <w:lvl w:ilvl="6" w:tplc="08090001" w:tentative="1">
@@ -1666,7 +1667,7 @@
         <w:ind w:left="5040" w:hanging="360"/>
       </w:pPr>
       <w:rPr>
-        <w:rFonts w:ascii="Symbol" w:hAnsi="Symbol" w:hint="default"/>
+        <w:rFonts w:hint="default" w:ascii="Symbol" w:hAnsi="Symbol"/>
       </w:rPr>
     </w:lvl>
     <w:lvl w:ilvl="7" w:tplc="08090003" w:tentative="1">
@@ -1678,7 +1679,7 @@
         <w:ind w:left="5760" w:hanging="360"/>
       </w:pPr>
       <w:rPr>
-        <w:rFonts w:ascii="Courier New" w:hAnsi="Courier New" w:cs="Courier New" w:hint="default"/>
+        <w:rFonts w:hint="default" w:ascii="Courier New" w:hAnsi="Courier New" w:cs="Courier New"/>
       </w:rPr>
     </w:lvl>
     <w:lvl w:ilvl="8" w:tplc="08090005" w:tentative="1">
@@ -1690,7 +1691,7 @@
         <w:ind w:left="6480" w:hanging="360"/>
       </w:pPr>
       <w:rPr>
-        <w:rFonts w:ascii="Wingdings" w:hAnsi="Wingdings" w:hint="default"/>
+        <w:rFonts w:hint="default" w:ascii="Wingdings" w:hAnsi="Wingdings"/>
       </w:rPr>
     </w:lvl>
   </w:abstractNum>
@@ -1716,7 +1717,7 @@
   <w:docDefaults>
     <w:rPrDefault>
       <w:rPr>
-        <w:rFonts w:asciiTheme="minorHAnsi" w:eastAsiaTheme="minorHAnsi" w:hAnsiTheme="minorHAnsi" w:cstheme="minorBidi"/>
+        <w:rFonts w:asciiTheme="minorHAnsi" w:hAnsiTheme="minorHAnsi" w:eastAsiaTheme="minorHAnsi" w:cstheme="minorBidi"/>
         <w:sz w:val="24"/>
         <w:szCs w:val="24"/>
         <w:lang w:val="en-GB" w:eastAsia="en-US" w:bidi="ar-SA"/>
@@ -1727,14 +1728,14 @@
   <w:latentStyles w:defLockedState="0" w:defUIPriority="99" w:defSemiHidden="0" w:defUnhideWhenUsed="0" w:defQFormat="0" w:count="376">
     <w:lsdException w:name="Normal" w:uiPriority="0" w:qFormat="1"/>
     <w:lsdException w:name="heading 1" w:uiPriority="9" w:qFormat="1"/>
-    <w:lsdException w:name="heading 2" w:semiHidden="1" w:uiPriority="9" w:unhideWhenUsed="1" w:qFormat="1"/>
-    <w:lsdException w:name="heading 3" w:semiHidden="1" w:uiPriority="9" w:unhideWhenUsed="1" w:qFormat="1"/>
-    <w:lsdException w:name="heading 4" w:semiHidden="1" w:uiPriority="9" w:unhideWhenUsed="1" w:qFormat="1"/>
-    <w:lsdException w:name="heading 5" w:semiHidden="1" w:uiPriority="9" w:unhideWhenUsed="1" w:qFormat="1"/>
-    <w:lsdException w:name="heading 6" w:semiHidden="1" w:uiPriority="9" w:unhideWhenUsed="1" w:qFormat="1"/>
-    <w:lsdException w:name="heading 7" w:semiHidden="1" w:uiPriority="9" w:unhideWhenUsed="1" w:qFormat="1"/>
-    <w:lsdException w:name="heading 8" w:semiHidden="1" w:uiPriority="9" w:unhideWhenUsed="1" w:qFormat="1"/>
-    <w:lsdException w:name="heading 9" w:semiHidden="1" w:uiPriority="9" w:unhideWhenUsed="1" w:qFormat="1"/>
+    <w:lsdException w:name="heading 2" w:uiPriority="9" w:semiHidden="1" w:unhideWhenUsed="1" w:qFormat="1"/>
+    <w:lsdException w:name="heading 3" w:uiPriority="9" w:semiHidden="1" w:unhideWhenUsed="1" w:qFormat="1"/>
+    <w:lsdException w:name="heading 4" w:uiPriority="9" w:semiHidden="1" w:unhideWhenUsed="1" w:qFormat="1"/>
+    <w:lsdException w:name="heading 5" w:uiPriority="9" w:semiHidden="1" w:unhideWhenUsed="1" w:qFormat="1"/>
+    <w:lsdException w:name="heading 6" w:uiPriority="9" w:semiHidden="1" w:unhideWhenUsed="1" w:qFormat="1"/>
+    <w:lsdException w:name="heading 7" w:uiPriority="9" w:semiHidden="1" w:unhideWhenUsed="1" w:qFormat="1"/>
+    <w:lsdException w:name="heading 8" w:uiPriority="9" w:semiHidden="1" w:unhideWhenUsed="1" w:qFormat="1"/>
+    <w:lsdException w:name="heading 9" w:uiPriority="9" w:semiHidden="1" w:unhideWhenUsed="1" w:qFormat="1"/>
     <w:lsdException w:name="index 1" w:semiHidden="1" w:unhideWhenUsed="1"/>
     <w:lsdException w:name="index 2" w:semiHidden="1" w:unhideWhenUsed="1"/>
     <w:lsdException w:name="index 3" w:semiHidden="1" w:unhideWhenUsed="1"/>
@@ -1744,22 +1745,22 @@
     <w:lsdException w:name="index 7" w:semiHidden="1" w:unhideWhenUsed="1"/>
     <w:lsdException w:name="index 8" w:semiHidden="1" w:unhideWhenUsed="1"/>
     <w:lsdException w:name="index 9" w:semiHidden="1" w:unhideWhenUsed="1"/>
-    <w:lsdException w:name="toc 1" w:semiHidden="1" w:uiPriority="39" w:unhideWhenUsed="1"/>
-    <w:lsdException w:name="toc 2" w:semiHidden="1" w:uiPriority="39" w:unhideWhenUsed="1"/>
-    <w:lsdException w:name="toc 3" w:semiHidden="1" w:uiPriority="39" w:unhideWhenUsed="1"/>
-    <w:lsdException w:name="toc 4" w:semiHidden="1" w:uiPriority="39" w:unhideWhenUsed="1"/>
-    <w:lsdException w:name="toc 5" w:semiHidden="1" w:uiPriority="39" w:unhideWhenUsed="1"/>
-    <w:lsdException w:name="toc 6" w:semiHidden="1" w:uiPriority="39" w:unhideWhenUsed="1"/>
-    <w:lsdException w:name="toc 7" w:semiHidden="1" w:uiPriority="39" w:unhideWhenUsed="1"/>
-    <w:lsdException w:name="toc 8" w:semiHidden="1" w:uiPriority="39" w:unhideWhenUsed="1"/>
-    <w:lsdException w:name="toc 9" w:semiHidden="1" w:uiPriority="39" w:unhideWhenUsed="1"/>
+    <w:lsdException w:name="toc 1" w:uiPriority="39" w:semiHidden="1" w:unhideWhenUsed="1"/>
+    <w:lsdException w:name="toc 2" w:uiPriority="39" w:semiHidden="1" w:unhideWhenUsed="1"/>
+    <w:lsdException w:name="toc 3" w:uiPriority="39" w:semiHidden="1" w:unhideWhenUsed="1"/>
+    <w:lsdException w:name="toc 4" w:uiPriority="39" w:semiHidden="1" w:unhideWhenUsed="1"/>
+    <w:lsdException w:name="toc 5" w:uiPriority="39" w:semiHidden="1" w:unhideWhenUsed="1"/>
+    <w:lsdException w:name="toc 6" w:uiPriority="39" w:semiHidden="1" w:unhideWhenUsed="1"/>
+    <w:lsdException w:name="toc 7" w:uiPriority="39" w:semiHidden="1" w:unhideWhenUsed="1"/>
+    <w:lsdException w:name="toc 8" w:uiPriority="39" w:semiHidden="1" w:unhideWhenUsed="1"/>
+    <w:lsdException w:name="toc 9" w:uiPriority="39" w:semiHidden="1" w:unhideWhenUsed="1"/>
     <w:lsdException w:name="Normal Indent" w:semiHidden="1" w:unhideWhenUsed="1"/>
     <w:lsdException w:name="footnote text" w:semiHidden="1" w:unhideWhenUsed="1"/>
     <w:lsdException w:name="annotation text" w:semiHidden="1" w:unhideWhenUsed="1"/>
     <w:lsdException w:name="header" w:semiHidden="1" w:unhideWhenUsed="1"/>
     <w:lsdException w:name="footer" w:semiHidden="1" w:unhideWhenUsed="1"/>
     <w:lsdException w:name="index heading" w:semiHidden="1" w:unhideWhenUsed="1"/>
-    <w:lsdException w:name="caption" w:semiHidden="1" w:uiPriority="35" w:unhideWhenUsed="1" w:qFormat="1"/>
+    <w:lsdException w:name="caption" w:uiPriority="35" w:semiHidden="1" w:unhideWhenUsed="1" w:qFormat="1"/>
     <w:lsdException w:name="table of figures" w:semiHidden="1" w:unhideWhenUsed="1"/>
     <w:lsdException w:name="envelope address" w:semiHidden="1" w:unhideWhenUsed="1"/>
     <w:lsdException w:name="envelope return" w:semiHidden="1" w:unhideWhenUsed="1"/>
@@ -1790,7 +1791,7 @@
     <w:lsdException w:name="Title" w:uiPriority="10" w:qFormat="1"/>
     <w:lsdException w:name="Closing" w:semiHidden="1" w:unhideWhenUsed="1"/>
     <w:lsdException w:name="Signature" w:semiHidden="1" w:unhideWhenUsed="1"/>
-    <w:lsdException w:name="Default Paragraph Font" w:semiHidden="1" w:uiPriority="1" w:unhideWhenUsed="1"/>
+    <w:lsdException w:name="Default Paragraph Font" w:uiPriority="1" w:semiHidden="1" w:unhideWhenUsed="1"/>
     <w:lsdException w:name="Body Text" w:semiHidden="1" w:unhideWhenUsed="1"/>
     <w:lsdException w:name="Body Text Indent" w:semiHidden="1" w:unhideWhenUsed="1"/>
     <w:lsdException w:name="List Continue" w:semiHidden="1" w:unhideWhenUsed="1"/>
@@ -1990,8 +1991,8 @@
     <w:lsdException w:name="Subtle Reference" w:uiPriority="31" w:qFormat="1"/>
     <w:lsdException w:name="Intense Reference" w:uiPriority="32" w:qFormat="1"/>
     <w:lsdException w:name="Book Title" w:uiPriority="33" w:qFormat="1"/>
-    <w:lsdException w:name="Bibliography" w:semiHidden="1" w:uiPriority="37" w:unhideWhenUsed="1"/>
-    <w:lsdException w:name="TOC Heading" w:semiHidden="1" w:uiPriority="39" w:unhideWhenUsed="1" w:qFormat="1"/>
+    <w:lsdException w:name="Bibliography" w:uiPriority="37" w:semiHidden="1" w:unhideWhenUsed="1"/>
+    <w:lsdException w:name="TOC Heading" w:uiPriority="39" w:semiHidden="1" w:unhideWhenUsed="1" w:qFormat="1"/>
     <w:lsdException w:name="Plain Table 1" w:uiPriority="41"/>
     <w:lsdException w:name="Plain Table 2" w:uiPriority="42"/>
     <w:lsdException w:name="Plain Table 3" w:uiPriority="43"/>
@@ -2100,17 +2101,17 @@
     <w:lsdException w:name="Smart Hyperlink" w:semiHidden="1" w:unhideWhenUsed="1"/>
     <w:lsdException w:name="Smart Link" w:semiHidden="1" w:unhideWhenUsed="1"/>
   </w:latentStyles>
-  <w:style w:type="paragraph" w:default="1" w:styleId="Normal">
+  <w:style w:type="paragraph" w:styleId="Normal" w:default="1">
     <w:name w:val="Normal"/>
     <w:qFormat/>
   </w:style>
-  <w:style w:type="character" w:default="1" w:styleId="DefaultParagraphFont">
+  <w:style w:type="character" w:styleId="DefaultParagraphFont" w:default="1">
     <w:name w:val="Default Paragraph Font"/>
     <w:uiPriority w:val="1"/>
     <w:semiHidden/>
     <w:unhideWhenUsed/>
   </w:style>
-  <w:style w:type="table" w:default="1" w:styleId="TableNormal">
+  <w:style w:type="table" w:styleId="TableNormal" w:default="1">
     <w:name w:val="Normal Table"/>
     <w:uiPriority w:val="99"/>
     <w:semiHidden/>
@@ -2125,7 +2126,7 @@
       </w:tblCellMar>
     </w:tblPr>
   </w:style>
-  <w:style w:type="numbering" w:default="1" w:styleId="NoList">
+  <w:style w:type="numbering" w:styleId="NoList" w:default="1">
     <w:name w:val="No List"/>
     <w:uiPriority w:val="99"/>
     <w:semiHidden/>
@@ -2138,16 +2139,16 @@
     <w:rsid w:val="006245D2"/>
     <w:tblPr>
       <w:tblBorders>
-        <w:top w:val="single" w:sz="4" w:space="0" w:color="auto"/>
-        <w:left w:val="single" w:sz="4" w:space="0" w:color="auto"/>
-        <w:bottom w:val="single" w:sz="4" w:space="0" w:color="auto"/>
-        <w:right w:val="single" w:sz="4" w:space="0" w:color="auto"/>
-        <w:insideH w:val="single" w:sz="4" w:space="0" w:color="auto"/>
-        <w:insideV w:val="single" w:sz="4" w:space="0" w:color="auto"/>
+        <w:top w:val="single" w:color="auto" w:sz="4" w:space="0"/>
+        <w:left w:val="single" w:color="auto" w:sz="4" w:space="0"/>
+        <w:bottom w:val="single" w:color="auto" w:sz="4" w:space="0"/>
+        <w:right w:val="single" w:color="auto" w:sz="4" w:space="0"/>
+        <w:insideH w:val="single" w:color="auto" w:sz="4" w:space="0"/>
+        <w:insideV w:val="single" w:color="auto" w:sz="4" w:space="0"/>
       </w:tblBorders>
     </w:tblPr>
   </w:style>
-  <w:style w:type="character" w:customStyle="1" w:styleId="marko90jcbg7u">
+  <w:style w:type="character" w:styleId="marko90jcbg7u" w:customStyle="1">
     <w:name w:val="marko90jcbg7u"/>
     <w:basedOn w:val="DefaultParagraphFont"/>
     <w:rsid w:val="00DA000A"/>
@@ -2173,7 +2174,7 @@
       <w:spacing w:before="100" w:beforeAutospacing="1" w:after="100" w:afterAutospacing="1"/>
     </w:pPr>
     <w:rPr>
-      <w:rFonts w:ascii="Times New Roman" w:eastAsia="Times New Roman" w:hAnsi="Times New Roman" w:cs="Times New Roman"/>
+      <w:rFonts w:ascii="Times New Roman" w:hAnsi="Times New Roman" w:eastAsia="Times New Roman" w:cs="Times New Roman"/>
       <w:lang w:val="en-AU" w:eastAsia="en-GB"/>
     </w:rPr>
   </w:style>
@@ -2225,7 +2226,7 @@
       <w:szCs w:val="20"/>
     </w:rPr>
   </w:style>
-  <w:style w:type="character" w:customStyle="1" w:styleId="CommentTextChar">
+  <w:style w:type="character" w:styleId="CommentTextChar" w:customStyle="1">
     <w:name w:val="Comment Text Char"/>
     <w:basedOn w:val="DefaultParagraphFont"/>
     <w:link w:val="CommentText"/>
@@ -2251,7 +2252,7 @@
       <w:bCs/>
     </w:rPr>
   </w:style>
-  <w:style w:type="character" w:customStyle="1" w:styleId="CommentSubjectChar">
+  <w:style w:type="character" w:styleId="CommentSubjectChar" w:customStyle="1">
     <w:name w:val="Comment Subject Char"/>
     <w:basedOn w:val="CommentTextChar"/>
     <w:link w:val="CommentSubject"/>
@@ -2279,7 +2280,7 @@
       <w:szCs w:val="18"/>
     </w:rPr>
   </w:style>
-  <w:style w:type="character" w:customStyle="1" w:styleId="BalloonTextChar">
+  <w:style w:type="character" w:styleId="BalloonTextChar" w:customStyle="1">
     <w:name w:val="Balloon Text Char"/>
     <w:basedOn w:val="DefaultParagraphFont"/>
     <w:link w:val="BalloonText"/>

</xml_diff>